<commit_message>
test cases y pruebas selenium
</commit_message>
<xml_diff>
--- a/Prueba/Casos de Prueba/Prueba1-CU0001-Registrar_Usuario.docx
+++ b/Prueba/Casos de Prueba/Prueba1-CU0001-Registrar_Usuario.docx
@@ -28,6 +28,7 @@
           <w:rFonts w:ascii="Arial" w:hAnsi="Arial" w:cs="Arial"/>
           <w:sz w:val="32"/>
           <w:szCs w:val="24"/>
+          <w:u w:val="single"/>
         </w:rPr>
       </w:pPr>
     </w:p>
@@ -351,7 +352,6 @@
           <w:u w:val="single"/>
         </w:rPr>
       </w:pPr>
-      <w:bookmarkStart w:id="0" w:name="_GoBack"/>
       <w:r>
         <w:rPr>
           <w:rFonts w:ascii="Arial" w:hAnsi="Arial" w:cs="Arial"/>
@@ -394,7 +394,6 @@
               <w:right w:w="55" w:type="dxa"/>
             </w:tcMar>
           </w:tcPr>
-          <w:bookmarkEnd w:id="0"/>
           <w:p>
             <w:pPr>
               <w:pStyle w:val="TableContents"/>
@@ -506,8 +505,163 @@
                 <w:rFonts w:ascii="Arial" w:hAnsi="Arial" w:cs="Arial"/>
                 <w:i/>
                 <w:iCs/>
-              </w:rPr>
-            </w:pPr>
+                <w:lang w:val="es-ES"/>
+              </w:rPr>
+            </w:pPr>
+            <w:r>
+              <w:rPr>
+                <w:rFonts w:ascii="Arial" w:hAnsi="Arial" w:cs="Arial"/>
+                <w:i/>
+                <w:iCs/>
+                <w:lang w:val="es-ES"/>
+              </w:rPr>
+              <w:t xml:space="preserve">Juan </w:t>
+            </w:r>
+            <w:proofErr w:type="spellStart"/>
+            <w:r>
+              <w:rPr>
+                <w:rFonts w:ascii="Arial" w:hAnsi="Arial" w:cs="Arial"/>
+                <w:i/>
+                <w:iCs/>
+                <w:lang w:val="es-ES"/>
+              </w:rPr>
+              <w:t>Jose</w:t>
+            </w:r>
+            <w:proofErr w:type="spellEnd"/>
+          </w:p>
+          <w:p>
+            <w:pPr>
+              <w:pStyle w:val="TableContents"/>
+              <w:rPr>
+                <w:rFonts w:ascii="Arial" w:hAnsi="Arial" w:cs="Arial"/>
+                <w:i/>
+                <w:iCs/>
+                <w:lang w:val="es-ES"/>
+              </w:rPr>
+            </w:pPr>
+            <w:r>
+              <w:rPr>
+                <w:rFonts w:ascii="Arial" w:hAnsi="Arial" w:cs="Arial"/>
+                <w:i/>
+                <w:iCs/>
+                <w:lang w:val="es-ES"/>
+              </w:rPr>
+              <w:t>Castelli</w:t>
+            </w:r>
+          </w:p>
+          <w:p>
+            <w:pPr>
+              <w:pStyle w:val="TableContents"/>
+              <w:rPr>
+                <w:rFonts w:ascii="Arial" w:hAnsi="Arial" w:cs="Arial"/>
+                <w:i/>
+                <w:iCs/>
+                <w:lang w:val="es-ES"/>
+              </w:rPr>
+            </w:pPr>
+            <w:hyperlink r:id="rId6" w:history="1">
+              <w:r>
+                <w:rPr>
+                  <w:rStyle w:val="Hipervnculo"/>
+                  <w:rFonts w:ascii="Arial" w:hAnsi="Arial" w:cs="Arial"/>
+                  <w:i/>
+                  <w:iCs/>
+                  <w:lang w:val="es-ES"/>
+                </w:rPr>
+                <w:t>jjcastelli@hotmail.com</w:t>
+              </w:r>
+            </w:hyperlink>
+          </w:p>
+          <w:p>
+            <w:pPr>
+              <w:pStyle w:val="TableContents"/>
+              <w:rPr>
+                <w:rFonts w:ascii="Arial" w:hAnsi="Arial" w:cs="Arial"/>
+                <w:i/>
+                <w:iCs/>
+                <w:lang w:val="es-ES"/>
+              </w:rPr>
+            </w:pPr>
+            <w:r>
+              <w:rPr>
+                <w:rFonts w:ascii="Arial" w:hAnsi="Arial" w:cs="Arial"/>
+                <w:i/>
+                <w:iCs/>
+                <w:lang w:val="es-ES"/>
+              </w:rPr>
+              <w:t xml:space="preserve">Juan </w:t>
+            </w:r>
+            <w:proofErr w:type="spellStart"/>
+            <w:r>
+              <w:rPr>
+                <w:rFonts w:ascii="Arial" w:hAnsi="Arial" w:cs="Arial"/>
+                <w:i/>
+                <w:iCs/>
+                <w:lang w:val="es-ES"/>
+              </w:rPr>
+              <w:t>Jose</w:t>
+            </w:r>
+            <w:proofErr w:type="spellEnd"/>
+          </w:p>
+          <w:p>
+            <w:pPr>
+              <w:pStyle w:val="TableContents"/>
+              <w:rPr>
+                <w:rFonts w:ascii="Arial" w:hAnsi="Arial" w:cs="Arial"/>
+                <w:i/>
+                <w:iCs/>
+                <w:lang w:val="es-ES"/>
+              </w:rPr>
+            </w:pPr>
+            <w:r>
+              <w:rPr>
+                <w:rFonts w:ascii="Arial" w:hAnsi="Arial" w:cs="Arial"/>
+                <w:i/>
+                <w:iCs/>
+                <w:lang w:val="es-ES"/>
+              </w:rPr>
+              <w:t>123</w:t>
+            </w:r>
+          </w:p>
+          <w:p>
+            <w:pPr>
+              <w:pStyle w:val="TableContents"/>
+              <w:rPr>
+                <w:rFonts w:ascii="Arial" w:hAnsi="Arial" w:cs="Arial"/>
+                <w:i/>
+                <w:iCs/>
+                <w:lang w:val="es-ES"/>
+              </w:rPr>
+            </w:pPr>
+            <w:r>
+              <w:rPr>
+                <w:rFonts w:ascii="Arial" w:hAnsi="Arial" w:cs="Arial"/>
+                <w:i/>
+                <w:iCs/>
+                <w:lang w:val="es-ES"/>
+              </w:rPr>
+              <w:t>19/07/1764</w:t>
+            </w:r>
+          </w:p>
+          <w:p>
+            <w:pPr>
+              <w:pStyle w:val="TableContents"/>
+              <w:rPr>
+                <w:rFonts w:ascii="Arial" w:hAnsi="Arial" w:cs="Arial"/>
+                <w:i/>
+                <w:iCs/>
+                <w:lang w:val="es-ES"/>
+              </w:rPr>
+            </w:pPr>
+            <w:r>
+              <w:rPr>
+                <w:rFonts w:ascii="Arial" w:hAnsi="Arial" w:cs="Arial"/>
+                <w:i/>
+                <w:iCs/>
+                <w:lang w:val="es-ES"/>
+              </w:rPr>
+              <w:t>Guardar</w:t>
+            </w:r>
           </w:p>
         </w:tc>
         <w:tc>
@@ -531,6 +685,20 @@
                 <w:rFonts w:ascii="Arial" w:hAnsi="Arial" w:cs="Arial"/>
               </w:rPr>
             </w:pPr>
+            <w:r>
+              <w:rPr>
+                <w:rFonts w:ascii="Arial" w:hAnsi="Arial" w:cs="Arial"/>
+              </w:rPr>
+              <w:t xml:space="preserve">Mensaje Para completar el formulario de </w:t>
+            </w:r>
+            <w:proofErr w:type="spellStart"/>
+            <w:r>
+              <w:rPr>
+                <w:rFonts w:ascii="Arial" w:hAnsi="Arial" w:cs="Arial"/>
+              </w:rPr>
+              <w:t>login</w:t>
+            </w:r>
+            <w:proofErr w:type="spellEnd"/>
           </w:p>
         </w:tc>
         <w:tc>
@@ -555,6 +723,45 @@
                 <w:rFonts w:ascii="Arial" w:hAnsi="Arial" w:cs="Arial"/>
               </w:rPr>
             </w:pPr>
+            <w:r>
+              <w:rPr>
+                <w:rFonts w:ascii="Arial" w:hAnsi="Arial" w:cs="Arial"/>
+              </w:rPr>
+              <w:t>OK</w:t>
+            </w:r>
+          </w:p>
+          <w:p>
+            <w:pPr>
+              <w:pStyle w:val="TableContents"/>
+              <w:rPr>
+                <w:rFonts w:ascii="Arial" w:hAnsi="Arial" w:cs="Arial"/>
+              </w:rPr>
+            </w:pPr>
+            <w:r>
+              <w:rPr>
+                <w:rFonts w:ascii="Arial" w:hAnsi="Arial" w:cs="Arial"/>
+                <w:highlight w:val="red"/>
+              </w:rPr>
+              <w:t xml:space="preserve">La fecha de cumpleaños no se </w:t>
+            </w:r>
+            <w:proofErr w:type="spellStart"/>
+            <w:r>
+              <w:rPr>
+                <w:rFonts w:ascii="Arial" w:hAnsi="Arial" w:cs="Arial"/>
+                <w:highlight w:val="red"/>
+              </w:rPr>
+              <w:t>guardo</w:t>
+            </w:r>
+            <w:proofErr w:type="spellEnd"/>
+            <w:r>
+              <w:rPr>
+                <w:rFonts w:ascii="Arial" w:hAnsi="Arial" w:cs="Arial"/>
+                <w:highlight w:val="red"/>
+              </w:rPr>
+              <w:t>.</w:t>
+            </w:r>
+            <w:bookmarkStart w:id="0" w:name="_GoBack"/>
+            <w:bookmarkEnd w:id="0"/>
           </w:p>
         </w:tc>
       </w:tr>
@@ -580,6 +787,12 @@
                 <w:rFonts w:ascii="Arial" w:hAnsi="Arial" w:cs="Arial"/>
               </w:rPr>
             </w:pPr>
+            <w:r>
+              <w:rPr>
+                <w:rFonts w:ascii="Arial" w:hAnsi="Arial" w:cs="Arial"/>
+              </w:rPr>
+              <w:t>No se llenaron los Datos</w:t>
+            </w:r>
           </w:p>
         </w:tc>
         <w:tc>
@@ -603,6 +816,26 @@
                 <w:rFonts w:ascii="Arial" w:hAnsi="Arial" w:cs="Arial"/>
               </w:rPr>
             </w:pPr>
+            <w:r>
+              <w:rPr>
+                <w:rFonts w:ascii="Arial" w:hAnsi="Arial" w:cs="Arial"/>
+              </w:rPr>
+              <w:t xml:space="preserve">Mensaje de </w:t>
+            </w:r>
+            <w:proofErr w:type="spellStart"/>
+            <w:r>
+              <w:rPr>
+                <w:rFonts w:ascii="Arial" w:hAnsi="Arial" w:cs="Arial"/>
+              </w:rPr>
+              <w:t>Verificacion</w:t>
+            </w:r>
+            <w:proofErr w:type="spellEnd"/>
+            <w:r>
+              <w:rPr>
+                <w:rFonts w:ascii="Arial" w:hAnsi="Arial" w:cs="Arial"/>
+              </w:rPr>
+              <w:t xml:space="preserve"> de datos</w:t>
+            </w:r>
           </w:p>
         </w:tc>
         <w:tc>
@@ -627,6 +860,12 @@
                 <w:rFonts w:ascii="Arial" w:hAnsi="Arial" w:cs="Arial"/>
               </w:rPr>
             </w:pPr>
+            <w:r>
+              <w:rPr>
+                <w:rFonts w:ascii="Arial" w:hAnsi="Arial" w:cs="Arial"/>
+              </w:rPr>
+              <w:t>OK</w:t>
+            </w:r>
           </w:p>
         </w:tc>
       </w:tr>
@@ -638,6 +877,7 @@
               <w:left w:val="single" w:sz="2" w:space="0" w:color="000000"/>
               <w:bottom w:val="single" w:sz="2" w:space="0" w:color="000000"/>
             </w:tcBorders>
+            <w:shd w:val="clear" w:color="auto" w:fill="FF0000"/>
             <w:tcMar>
               <w:top w:w="55" w:type="dxa"/>
               <w:left w:w="55" w:type="dxa"/>
@@ -652,6 +892,99 @@
                 <w:rFonts w:ascii="Arial" w:hAnsi="Arial" w:cs="Arial"/>
               </w:rPr>
             </w:pPr>
+            <w:r>
+              <w:rPr>
+                <w:rFonts w:ascii="Arial" w:hAnsi="Arial" w:cs="Arial"/>
+              </w:rPr>
+              <w:t>A</w:t>
+            </w:r>
+          </w:p>
+          <w:p>
+            <w:pPr>
+              <w:pStyle w:val="TableContents"/>
+              <w:rPr>
+                <w:rFonts w:ascii="Arial" w:hAnsi="Arial" w:cs="Arial"/>
+              </w:rPr>
+            </w:pPr>
+            <w:r>
+              <w:rPr>
+                <w:rFonts w:ascii="Arial" w:hAnsi="Arial" w:cs="Arial"/>
+              </w:rPr>
+              <w:t>A</w:t>
+            </w:r>
+          </w:p>
+          <w:p>
+            <w:pPr>
+              <w:pStyle w:val="TableContents"/>
+              <w:rPr>
+                <w:rFonts w:ascii="Arial" w:hAnsi="Arial" w:cs="Arial"/>
+              </w:rPr>
+            </w:pPr>
+            <w:hyperlink r:id="rId7" w:history="1">
+              <w:r>
+                <w:rPr>
+                  <w:rStyle w:val="Hipervnculo"/>
+                  <w:rFonts w:ascii="Arial" w:hAnsi="Arial" w:cs="Arial"/>
+                </w:rPr>
+                <w:t>jjcastelli@hotmail.com</w:t>
+              </w:r>
+            </w:hyperlink>
+          </w:p>
+          <w:p>
+            <w:pPr>
+              <w:pStyle w:val="TableContents"/>
+              <w:rPr>
+                <w:rFonts w:ascii="Arial" w:hAnsi="Arial" w:cs="Arial"/>
+              </w:rPr>
+            </w:pPr>
+            <w:r>
+              <w:rPr>
+                <w:rFonts w:ascii="Arial" w:hAnsi="Arial" w:cs="Arial"/>
+              </w:rPr>
+              <w:t>A</w:t>
+            </w:r>
+          </w:p>
+          <w:p>
+            <w:pPr>
+              <w:pStyle w:val="TableContents"/>
+              <w:rPr>
+                <w:rFonts w:ascii="Arial" w:hAnsi="Arial" w:cs="Arial"/>
+              </w:rPr>
+            </w:pPr>
+            <w:r>
+              <w:rPr>
+                <w:rFonts w:ascii="Arial" w:hAnsi="Arial" w:cs="Arial"/>
+              </w:rPr>
+              <w:t>123</w:t>
+            </w:r>
+          </w:p>
+          <w:p>
+            <w:pPr>
+              <w:pStyle w:val="TableContents"/>
+              <w:rPr>
+                <w:rFonts w:ascii="Arial" w:hAnsi="Arial" w:cs="Arial"/>
+              </w:rPr>
+            </w:pPr>
+            <w:r>
+              <w:rPr>
+                <w:rFonts w:ascii="Arial" w:hAnsi="Arial" w:cs="Arial"/>
+              </w:rPr>
+              <w:t>---</w:t>
+            </w:r>
+          </w:p>
+          <w:p>
+            <w:pPr>
+              <w:pStyle w:val="TableContents"/>
+              <w:rPr>
+                <w:rFonts w:ascii="Arial" w:hAnsi="Arial" w:cs="Arial"/>
+              </w:rPr>
+            </w:pPr>
+            <w:r>
+              <w:rPr>
+                <w:rFonts w:ascii="Arial" w:hAnsi="Arial" w:cs="Arial"/>
+              </w:rPr>
+              <w:t>Guardar</w:t>
+            </w:r>
           </w:p>
         </w:tc>
         <w:tc>
@@ -661,6 +994,7 @@
               <w:left w:val="single" w:sz="2" w:space="0" w:color="000000"/>
               <w:bottom w:val="single" w:sz="2" w:space="0" w:color="000000"/>
             </w:tcBorders>
+            <w:shd w:val="clear" w:color="auto" w:fill="FF0000"/>
             <w:tcMar>
               <w:top w:w="55" w:type="dxa"/>
               <w:left w:w="55" w:type="dxa"/>
@@ -675,6 +1009,12 @@
                 <w:rFonts w:ascii="Arial" w:hAnsi="Arial" w:cs="Arial"/>
               </w:rPr>
             </w:pPr>
+            <w:r>
+              <w:rPr>
+                <w:rFonts w:ascii="Arial" w:hAnsi="Arial" w:cs="Arial"/>
+              </w:rPr>
+              <w:t>Mensaje de error</w:t>
+            </w:r>
           </w:p>
         </w:tc>
         <w:tc>
@@ -685,6 +1025,7 @@
               <w:bottom w:val="single" w:sz="2" w:space="0" w:color="000000"/>
               <w:right w:val="single" w:sz="2" w:space="0" w:color="000000"/>
             </w:tcBorders>
+            <w:shd w:val="clear" w:color="auto" w:fill="FF0000"/>
             <w:tcMar>
               <w:top w:w="55" w:type="dxa"/>
               <w:left w:w="55" w:type="dxa"/>
@@ -699,6 +1040,12 @@
                 <w:rFonts w:ascii="Arial" w:hAnsi="Arial" w:cs="Arial"/>
               </w:rPr>
             </w:pPr>
+            <w:r>
+              <w:rPr>
+                <w:rFonts w:ascii="Arial" w:hAnsi="Arial" w:cs="Arial"/>
+              </w:rPr>
+              <w:t>OK</w:t>
+            </w:r>
           </w:p>
         </w:tc>
       </w:tr>

</xml_diff>

<commit_message>
Plan de Pruebas - Casos de Pruebas - Evaluacion de las Pruebas
</commit_message>
<xml_diff>
--- a/Prueba/Casos de Prueba/Prueba1-CU0001-Registrar_Usuario.docx
+++ b/Prueba/Casos de Prueba/Prueba1-CU0001-Registrar_Usuario.docx
@@ -156,27 +156,7 @@
           <w:szCs w:val="24"/>
           <w:lang w:val="es-ES_tradnl"/>
         </w:rPr>
-        <w:t xml:space="preserve">El sistema devuelve la </w:t>
-      </w:r>
-      <w:proofErr w:type="spellStart"/>
-      <w:r>
-        <w:rPr>
-          <w:rFonts w:ascii="Arial" w:hAnsi="Arial" w:cs="Arial"/>
-          <w:sz w:val="24"/>
-          <w:szCs w:val="24"/>
-          <w:lang w:val="es-ES_tradnl"/>
-        </w:rPr>
-        <w:t>url</w:t>
-      </w:r>
-      <w:proofErr w:type="spellEnd"/>
-      <w:r>
-        <w:rPr>
-          <w:rFonts w:ascii="Arial" w:hAnsi="Arial" w:cs="Arial"/>
-          <w:sz w:val="24"/>
-          <w:szCs w:val="24"/>
-          <w:lang w:val="es-ES_tradnl"/>
-        </w:rPr>
-        <w:t xml:space="preserve"> de la </w:t>
+        <w:t xml:space="preserve">El sistema devuelve la url de la </w:t>
       </w:r>
       <w:r>
         <w:rPr>
@@ -374,14 +354,14 @@
         <w:tblLook w:val="0000" w:firstRow="0" w:lastRow="0" w:firstColumn="0" w:lastColumn="0" w:noHBand="0" w:noVBand="0"/>
       </w:tblPr>
       <w:tblGrid>
-        <w:gridCol w:w="3212"/>
-        <w:gridCol w:w="3213"/>
+        <w:gridCol w:w="3347"/>
+        <w:gridCol w:w="3078"/>
         <w:gridCol w:w="3213"/>
       </w:tblGrid>
       <w:tr>
         <w:tc>
           <w:tcPr>
-            <w:tcW w:w="3212" w:type="dxa"/>
+            <w:tcW w:w="3347" w:type="dxa"/>
             <w:tcBorders>
               <w:top w:val="single" w:sz="2" w:space="0" w:color="000000"/>
               <w:left w:val="single" w:sz="2" w:space="0" w:color="000000"/>
@@ -415,7 +395,7 @@
         </w:tc>
         <w:tc>
           <w:tcPr>
-            <w:tcW w:w="3213" w:type="dxa"/>
+            <w:tcW w:w="3078" w:type="dxa"/>
             <w:tcBorders>
               <w:top w:val="single" w:sz="2" w:space="0" w:color="000000"/>
               <w:left w:val="single" w:sz="2" w:space="0" w:color="000000"/>
@@ -486,7 +466,7 @@
       <w:tr>
         <w:tc>
           <w:tcPr>
-            <w:tcW w:w="3212" w:type="dxa"/>
+            <w:tcW w:w="3347" w:type="dxa"/>
             <w:tcBorders>
               <w:left w:val="single" w:sz="2" w:space="0" w:color="000000"/>
               <w:bottom w:val="single" w:sz="2" w:space="0" w:color="000000"/>
@@ -515,9 +495,8 @@
                 <w:iCs/>
                 <w:lang w:val="es-ES"/>
               </w:rPr>
-              <w:t xml:space="preserve">Juan </w:t>
-            </w:r>
-            <w:proofErr w:type="spellStart"/>
+              <w:t xml:space="preserve">Nombre: </w:t>
+            </w:r>
             <w:r>
               <w:rPr>
                 <w:rFonts w:ascii="Arial" w:hAnsi="Arial" w:cs="Arial"/>
@@ -525,9 +504,8 @@
                 <w:iCs/>
                 <w:lang w:val="es-ES"/>
               </w:rPr>
-              <w:t>Jose</w:t>
-            </w:r>
-            <w:proofErr w:type="spellEnd"/>
+              <w:t>Juan Jose</w:t>
+            </w:r>
           </w:p>
           <w:p>
             <w:pPr>
@@ -546,19 +524,37 @@
                 <w:iCs/>
                 <w:lang w:val="es-ES"/>
               </w:rPr>
-              <w:t>Castelli</w:t>
-            </w:r>
-          </w:p>
-          <w:p>
-            <w:pPr>
-              <w:pStyle w:val="TableContents"/>
+              <w:t xml:space="preserve">Apellido: </w:t>
+            </w:r>
+            <w:r>
               <w:rPr>
                 <w:rFonts w:ascii="Arial" w:hAnsi="Arial" w:cs="Arial"/>
                 <w:i/>
                 <w:iCs/>
                 <w:lang w:val="es-ES"/>
               </w:rPr>
-            </w:pPr>
+              <w:t>Castelli</w:t>
+            </w:r>
+          </w:p>
+          <w:p>
+            <w:pPr>
+              <w:pStyle w:val="TableContents"/>
+              <w:rPr>
+                <w:rFonts w:ascii="Arial" w:hAnsi="Arial" w:cs="Arial"/>
+                <w:i/>
+                <w:iCs/>
+                <w:lang w:val="es-ES"/>
+              </w:rPr>
+            </w:pPr>
+            <w:r>
+              <w:rPr>
+                <w:rFonts w:ascii="Arial" w:hAnsi="Arial" w:cs="Arial"/>
+                <w:i/>
+                <w:iCs/>
+                <w:lang w:val="es-ES"/>
+              </w:rPr>
+              <w:t xml:space="preserve">Email: </w:t>
+            </w:r>
             <w:hyperlink r:id="rId6" w:history="1">
               <w:r>
                 <w:rPr>
@@ -589,9 +585,8 @@
                 <w:iCs/>
                 <w:lang w:val="es-ES"/>
               </w:rPr>
-              <w:t xml:space="preserve">Juan </w:t>
-            </w:r>
-            <w:proofErr w:type="spellStart"/>
+              <w:t xml:space="preserve">Usuario: </w:t>
+            </w:r>
             <w:r>
               <w:rPr>
                 <w:rFonts w:ascii="Arial" w:hAnsi="Arial" w:cs="Arial"/>
@@ -599,9 +594,8 @@
                 <w:iCs/>
                 <w:lang w:val="es-ES"/>
               </w:rPr>
-              <w:t>Jose</w:t>
-            </w:r>
-            <w:proofErr w:type="spellEnd"/>
+              <w:t>Juan Jose</w:t>
+            </w:r>
           </w:p>
           <w:p>
             <w:pPr>
@@ -620,39 +614,37 @@
                 <w:iCs/>
                 <w:lang w:val="es-ES"/>
               </w:rPr>
-              <w:t>123</w:t>
-            </w:r>
-          </w:p>
-          <w:p>
-            <w:pPr>
-              <w:pStyle w:val="TableContents"/>
+              <w:t xml:space="preserve">Contraseña: </w:t>
+            </w:r>
+            <w:r>
               <w:rPr>
                 <w:rFonts w:ascii="Arial" w:hAnsi="Arial" w:cs="Arial"/>
                 <w:i/>
                 <w:iCs/>
                 <w:lang w:val="es-ES"/>
               </w:rPr>
-            </w:pPr>
-            <w:r>
+              <w:t>123</w:t>
+            </w:r>
+          </w:p>
+          <w:p>
+            <w:pPr>
+              <w:pStyle w:val="TableContents"/>
               <w:rPr>
                 <w:rFonts w:ascii="Arial" w:hAnsi="Arial" w:cs="Arial"/>
                 <w:i/>
                 <w:iCs/>
                 <w:lang w:val="es-ES"/>
               </w:rPr>
-              <w:t>19/07/1764</w:t>
-            </w:r>
-          </w:p>
-          <w:p>
-            <w:pPr>
-              <w:pStyle w:val="TableContents"/>
+            </w:pPr>
+            <w:r>
               <w:rPr>
                 <w:rFonts w:ascii="Arial" w:hAnsi="Arial" w:cs="Arial"/>
                 <w:i/>
                 <w:iCs/>
                 <w:lang w:val="es-ES"/>
               </w:rPr>
-            </w:pPr>
+              <w:t xml:space="preserve">Cumpleaños: </w:t>
+            </w:r>
             <w:r>
               <w:rPr>
                 <w:rFonts w:ascii="Arial" w:hAnsi="Arial" w:cs="Arial"/>
@@ -660,13 +652,42 @@
                 <w:iCs/>
                 <w:lang w:val="es-ES"/>
               </w:rPr>
+              <w:t>19/07/1764</w:t>
+            </w:r>
+          </w:p>
+          <w:p>
+            <w:pPr>
+              <w:pStyle w:val="TableContents"/>
+              <w:rPr>
+                <w:rFonts w:ascii="Arial" w:hAnsi="Arial" w:cs="Arial"/>
+                <w:i/>
+                <w:iCs/>
+                <w:lang w:val="es-ES"/>
+              </w:rPr>
+            </w:pPr>
+            <w:r>
+              <w:rPr>
+                <w:rFonts w:ascii="Arial" w:hAnsi="Arial" w:cs="Arial"/>
+                <w:i/>
+                <w:iCs/>
+                <w:lang w:val="es-ES"/>
+              </w:rPr>
               <w:t>Guardar</w:t>
+            </w:r>
+            <w:r>
+              <w:rPr>
+                <w:rFonts w:ascii="Arial" w:hAnsi="Arial" w:cs="Arial"/>
+                <w:i/>
+                <w:iCs/>
+                <w:lang w:val="es-ES"/>
+              </w:rPr>
+              <w:t xml:space="preserve"> (Click)</w:t>
             </w:r>
           </w:p>
         </w:tc>
         <w:tc>
           <w:tcPr>
-            <w:tcW w:w="3213" w:type="dxa"/>
+            <w:tcW w:w="3078" w:type="dxa"/>
             <w:tcBorders>
               <w:left w:val="single" w:sz="2" w:space="0" w:color="000000"/>
               <w:bottom w:val="single" w:sz="2" w:space="0" w:color="000000"/>
@@ -689,16 +710,8 @@
               <w:rPr>
                 <w:rFonts w:ascii="Arial" w:hAnsi="Arial" w:cs="Arial"/>
               </w:rPr>
-              <w:t xml:space="preserve">Mensaje Para completar el formulario de </w:t>
-            </w:r>
-            <w:proofErr w:type="spellStart"/>
-            <w:r>
-              <w:rPr>
-                <w:rFonts w:ascii="Arial" w:hAnsi="Arial" w:cs="Arial"/>
-              </w:rPr>
-              <w:t>login</w:t>
-            </w:r>
-            <w:proofErr w:type="spellEnd"/>
+              <w:t>Mensaje Para completar el formulario de login</w:t>
+            </w:r>
           </w:p>
         </w:tc>
         <w:tc>
@@ -742,33 +755,15 @@
                 <w:rFonts w:ascii="Arial" w:hAnsi="Arial" w:cs="Arial"/>
                 <w:highlight w:val="red"/>
               </w:rPr>
-              <w:t xml:space="preserve">La fecha de cumpleaños no se </w:t>
-            </w:r>
-            <w:proofErr w:type="spellStart"/>
-            <w:r>
-              <w:rPr>
-                <w:rFonts w:ascii="Arial" w:hAnsi="Arial" w:cs="Arial"/>
-                <w:highlight w:val="red"/>
-              </w:rPr>
-              <w:t>guardo</w:t>
-            </w:r>
-            <w:proofErr w:type="spellEnd"/>
-            <w:r>
-              <w:rPr>
-                <w:rFonts w:ascii="Arial" w:hAnsi="Arial" w:cs="Arial"/>
-                <w:highlight w:val="red"/>
-              </w:rPr>
-              <w:t>.</w:t>
-            </w:r>
-            <w:bookmarkStart w:id="0" w:name="_GoBack"/>
-            <w:bookmarkEnd w:id="0"/>
+              <w:t>La fecha de cumpleaños no se guardo.</w:t>
+            </w:r>
           </w:p>
         </w:tc>
       </w:tr>
       <w:tr>
         <w:tc>
           <w:tcPr>
-            <w:tcW w:w="3212" w:type="dxa"/>
+            <w:tcW w:w="3347" w:type="dxa"/>
             <w:tcBorders>
               <w:left w:val="single" w:sz="2" w:space="0" w:color="000000"/>
               <w:bottom w:val="single" w:sz="2" w:space="0" w:color="000000"/>
@@ -797,7 +792,7 @@
         </w:tc>
         <w:tc>
           <w:tcPr>
-            <w:tcW w:w="3213" w:type="dxa"/>
+            <w:tcW w:w="3078" w:type="dxa"/>
             <w:tcBorders>
               <w:left w:val="single" w:sz="2" w:space="0" w:color="000000"/>
               <w:bottom w:val="single" w:sz="2" w:space="0" w:color="000000"/>
@@ -820,21 +815,7 @@
               <w:rPr>
                 <w:rFonts w:ascii="Arial" w:hAnsi="Arial" w:cs="Arial"/>
               </w:rPr>
-              <w:t xml:space="preserve">Mensaje de </w:t>
-            </w:r>
-            <w:proofErr w:type="spellStart"/>
-            <w:r>
-              <w:rPr>
-                <w:rFonts w:ascii="Arial" w:hAnsi="Arial" w:cs="Arial"/>
-              </w:rPr>
-              <w:t>Verificacion</w:t>
-            </w:r>
-            <w:proofErr w:type="spellEnd"/>
-            <w:r>
-              <w:rPr>
-                <w:rFonts w:ascii="Arial" w:hAnsi="Arial" w:cs="Arial"/>
-              </w:rPr>
-              <w:t xml:space="preserve"> de datos</w:t>
+              <w:t>Mensaje de Verificacion de datos</w:t>
             </w:r>
           </w:p>
         </w:tc>
@@ -872,7 +853,7 @@
       <w:tr>
         <w:tc>
           <w:tcPr>
-            <w:tcW w:w="3212" w:type="dxa"/>
+            <w:tcW w:w="3347" w:type="dxa"/>
             <w:tcBorders>
               <w:left w:val="single" w:sz="2" w:space="0" w:color="000000"/>
               <w:bottom w:val="single" w:sz="2" w:space="0" w:color="000000"/>
@@ -989,7 +970,7 @@
         </w:tc>
         <w:tc>
           <w:tcPr>
-            <w:tcW w:w="3213" w:type="dxa"/>
+            <w:tcW w:w="3078" w:type="dxa"/>
             <w:tcBorders>
               <w:left w:val="single" w:sz="2" w:space="0" w:color="000000"/>
               <w:bottom w:val="single" w:sz="2" w:space="0" w:color="000000"/>
@@ -1047,6 +1028,40 @@
               <w:t>OK</w:t>
             </w:r>
           </w:p>
+          <w:p>
+            <w:pPr>
+              <w:pStyle w:val="TableContents"/>
+              <w:rPr>
+                <w:rFonts w:ascii="Arial" w:hAnsi="Arial" w:cs="Arial"/>
+              </w:rPr>
+            </w:pPr>
+            <w:r>
+              <w:rPr>
+                <w:rFonts w:ascii="Arial" w:hAnsi="Arial" w:cs="Arial"/>
+              </w:rPr>
+              <w:t>(</w:t>
+            </w:r>
+            <w:r>
+              <w:rPr>
+                <w:rFonts w:ascii="Arial" w:hAnsi="Arial" w:cs="Arial"/>
+              </w:rPr>
+              <w:t>Deberia de haber mostrado un mensaje de Error</w:t>
+            </w:r>
+            <w:r>
+              <w:rPr>
+                <w:rFonts w:ascii="Arial" w:hAnsi="Arial" w:cs="Arial"/>
+              </w:rPr>
+              <w:t>). Sf 3.1</w:t>
+            </w:r>
+            <w:bookmarkStart w:id="0" w:name="_GoBack"/>
+            <w:bookmarkEnd w:id="0"/>
+            <w:r>
+              <w:rPr>
+                <w:rFonts w:ascii="Arial" w:hAnsi="Arial" w:cs="Arial"/>
+              </w:rPr>
+              <w:t xml:space="preserve"> </w:t>
+            </w:r>
+          </w:p>
         </w:tc>
       </w:tr>
     </w:tbl>
@@ -1074,6 +1089,92 @@
 <file path=word/numbering.xml><?xml version="1.0" encoding="utf-8"?>
 <w:numbering xmlns:wpc="http://schemas.microsoft.com/office/word/2010/wordprocessingCanvas" xmlns:mc="http://schemas.openxmlformats.org/markup-compatibility/2006" xmlns:o="urn:schemas-microsoft-com:office:office" xmlns:r="http://schemas.openxmlformats.org/officeDocument/2006/relationships" xmlns:m="http://schemas.openxmlformats.org/officeDocument/2006/math" xmlns:v="urn:schemas-microsoft-com:vml" xmlns:wp14="http://schemas.microsoft.com/office/word/2010/wordprocessingDrawing" xmlns:wp="http://schemas.openxmlformats.org/drawingml/2006/wordprocessingDrawing" xmlns:w10="urn:schemas-microsoft-com:office:word" xmlns:w="http://schemas.openxmlformats.org/wordprocessingml/2006/main" xmlns:w14="http://schemas.microsoft.com/office/word/2010/wordml" xmlns:wpg="http://schemas.microsoft.com/office/word/2010/wordprocessingGroup" xmlns:wpi="http://schemas.microsoft.com/office/word/2010/wordprocessingInk" xmlns:wne="http://schemas.microsoft.com/office/word/2006/wordml" xmlns:wps="http://schemas.microsoft.com/office/word/2010/wordprocessingShape" mc:Ignorable="w14 wp14">
   <w:abstractNum w:abstractNumId="0">
+    <w:nsid w:val="13B70424"/>
+    <w:multiLevelType w:val="hybridMultilevel"/>
+    <w:tmpl w:val="1AA23D78"/>
+    <w:lvl w:ilvl="0" w:tplc="2C0A000F">
+      <w:start w:val="1"/>
+      <w:numFmt w:val="decimal"/>
+      <w:lvlText w:val="%1."/>
+      <w:lvlJc w:val="left"/>
+      <w:pPr>
+        <w:ind w:left="720" w:hanging="360"/>
+      </w:pPr>
+    </w:lvl>
+    <w:lvl w:ilvl="1" w:tplc="2C0A0019" w:tentative="1">
+      <w:start w:val="1"/>
+      <w:numFmt w:val="lowerLetter"/>
+      <w:lvlText w:val="%2."/>
+      <w:lvlJc w:val="left"/>
+      <w:pPr>
+        <w:ind w:left="1440" w:hanging="360"/>
+      </w:pPr>
+    </w:lvl>
+    <w:lvl w:ilvl="2" w:tplc="2C0A001B" w:tentative="1">
+      <w:start w:val="1"/>
+      <w:numFmt w:val="lowerRoman"/>
+      <w:lvlText w:val="%3."/>
+      <w:lvlJc w:val="right"/>
+      <w:pPr>
+        <w:ind w:left="2160" w:hanging="180"/>
+      </w:pPr>
+    </w:lvl>
+    <w:lvl w:ilvl="3" w:tplc="2C0A000F" w:tentative="1">
+      <w:start w:val="1"/>
+      <w:numFmt w:val="decimal"/>
+      <w:lvlText w:val="%4."/>
+      <w:lvlJc w:val="left"/>
+      <w:pPr>
+        <w:ind w:left="2880" w:hanging="360"/>
+      </w:pPr>
+    </w:lvl>
+    <w:lvl w:ilvl="4" w:tplc="2C0A0019" w:tentative="1">
+      <w:start w:val="1"/>
+      <w:numFmt w:val="lowerLetter"/>
+      <w:lvlText w:val="%5."/>
+      <w:lvlJc w:val="left"/>
+      <w:pPr>
+        <w:ind w:left="3600" w:hanging="360"/>
+      </w:pPr>
+    </w:lvl>
+    <w:lvl w:ilvl="5" w:tplc="2C0A001B" w:tentative="1">
+      <w:start w:val="1"/>
+      <w:numFmt w:val="lowerRoman"/>
+      <w:lvlText w:val="%6."/>
+      <w:lvlJc w:val="right"/>
+      <w:pPr>
+        <w:ind w:left="4320" w:hanging="180"/>
+      </w:pPr>
+    </w:lvl>
+    <w:lvl w:ilvl="6" w:tplc="2C0A000F" w:tentative="1">
+      <w:start w:val="1"/>
+      <w:numFmt w:val="decimal"/>
+      <w:lvlText w:val="%7."/>
+      <w:lvlJc w:val="left"/>
+      <w:pPr>
+        <w:ind w:left="5040" w:hanging="360"/>
+      </w:pPr>
+    </w:lvl>
+    <w:lvl w:ilvl="7" w:tplc="2C0A0019" w:tentative="1">
+      <w:start w:val="1"/>
+      <w:numFmt w:val="lowerLetter"/>
+      <w:lvlText w:val="%8."/>
+      <w:lvlJc w:val="left"/>
+      <w:pPr>
+        <w:ind w:left="5760" w:hanging="360"/>
+      </w:pPr>
+    </w:lvl>
+    <w:lvl w:ilvl="8" w:tplc="2C0A001B" w:tentative="1">
+      <w:start w:val="1"/>
+      <w:numFmt w:val="lowerRoman"/>
+      <w:lvlText w:val="%9."/>
+      <w:lvlJc w:val="right"/>
+      <w:pPr>
+        <w:ind w:left="6480" w:hanging="180"/>
+      </w:pPr>
+    </w:lvl>
+  </w:abstractNum>
+  <w:abstractNum w:abstractNumId="1">
     <w:nsid w:val="1E265A62"/>
     <w:multiLevelType w:val="hybridMultilevel"/>
     <w:tmpl w:val="F46C6C5E"/>
@@ -1162,7 +1263,7 @@
       </w:pPr>
     </w:lvl>
   </w:abstractNum>
-  <w:abstractNum w:abstractNumId="1">
+  <w:abstractNum w:abstractNumId="2">
     <w:nsid w:val="3CA4220B"/>
     <w:multiLevelType w:val="hybridMultilevel"/>
     <w:tmpl w:val="6E24EC06"/>
@@ -1249,9 +1350,12 @@
     </w:lvl>
   </w:abstractNum>
   <w:num w:numId="1">
+    <w:abstractNumId w:val="2"/>
+  </w:num>
+  <w:num w:numId="2">
     <w:abstractNumId w:val="1"/>
   </w:num>
-  <w:num w:numId="2">
+  <w:num w:numId="3">
     <w:abstractNumId w:val="0"/>
   </w:num>
 </w:numbering>

</xml_diff>